<commit_message>
Update Excel guide - basic data management & description.docx
</commit_message>
<xml_diff>
--- a/labs/related materials/Excel guide - basic data management & description.docx
+++ b/labs/related materials/Excel guide - basic data management & description.docx
@@ -350,7 +350,25 @@
           <w:sz w:val="24"/>
           <w:szCs w:val="24"/>
         </w:rPr>
-        <w:t xml:space="preserve">, click and drag across the row numbers to select all of the rows shown except for row 1 (the </w:t>
+        <w:t xml:space="preserve">, click and drag across the row numbers to select </w:t>
+      </w:r>
+      <w:proofErr w:type="gramStart"/>
+      <w:r>
+        <w:rPr>
+          <w:rFonts w:ascii="Times New Roman" w:hAnsi="Times New Roman" w:cs="Times New Roman"/>
+          <w:sz w:val="24"/>
+          <w:szCs w:val="24"/>
+        </w:rPr>
+        <w:t>all of</w:t>
+      </w:r>
+      <w:proofErr w:type="gramEnd"/>
+      <w:r>
+        <w:rPr>
+          <w:rFonts w:ascii="Times New Roman" w:hAnsi="Times New Roman" w:cs="Times New Roman"/>
+          <w:sz w:val="24"/>
+          <w:szCs w:val="24"/>
+        </w:rPr>
+        <w:t xml:space="preserve"> the rows shown except for row 1 (the </w:t>
       </w:r>
       <w:r>
         <w:rPr>
@@ -777,6 +795,7 @@
         </w:rPr>
         <w:t>T2</w:t>
       </w:r>
+      <w:proofErr w:type="gramStart"/>
       <w:r>
         <w:rPr>
           <w:rFonts w:ascii="Times New Roman" w:hAnsi="Times New Roman" w:cs="Times New Roman"/>
@@ -794,6 +813,7 @@
         </w:rPr>
         <w:t>U2</w:t>
       </w:r>
+      <w:proofErr w:type="gramEnd"/>
       <w:r>
         <w:rPr>
           <w:rFonts w:ascii="Times New Roman" w:hAnsi="Times New Roman" w:cs="Times New Roman"/>
@@ -1544,13 +1564,23 @@
           <w:szCs w:val="24"/>
         </w:rPr>
       </w:pPr>
-      <w:r>
-        <w:rPr>
-          <w:rFonts w:ascii="Times New Roman" w:hAnsi="Times New Roman" w:cs="Times New Roman"/>
-          <w:sz w:val="24"/>
-          <w:szCs w:val="24"/>
-        </w:rPr>
-        <w:t>Make adjustments to settings, as desired:</w:t>
+      <w:proofErr w:type="gramStart"/>
+      <w:r>
+        <w:rPr>
+          <w:rFonts w:ascii="Times New Roman" w:hAnsi="Times New Roman" w:cs="Times New Roman"/>
+          <w:sz w:val="24"/>
+          <w:szCs w:val="24"/>
+        </w:rPr>
+        <w:t>Make adjustments to</w:t>
+      </w:r>
+      <w:proofErr w:type="gramEnd"/>
+      <w:r>
+        <w:rPr>
+          <w:rFonts w:ascii="Times New Roman" w:hAnsi="Times New Roman" w:cs="Times New Roman"/>
+          <w:sz w:val="24"/>
+          <w:szCs w:val="24"/>
+        </w:rPr>
+        <w:t xml:space="preserve"> settings, as desired:</w:t>
       </w:r>
     </w:p>
     <w:p>
@@ -1695,7 +1725,25 @@
           <w:sz w:val="24"/>
           <w:szCs w:val="24"/>
         </w:rPr>
-        <w:t xml:space="preserve"> make sure you install the Analysis toolpak (instructions on how to do so here: </w:t>
+        <w:t xml:space="preserve"> make sure you install the Analysis </w:t>
+      </w:r>
+      <w:proofErr w:type="spellStart"/>
+      <w:r>
+        <w:rPr>
+          <w:rFonts w:ascii="Times New Roman" w:hAnsi="Times New Roman" w:cs="Times New Roman"/>
+          <w:sz w:val="24"/>
+          <w:szCs w:val="24"/>
+        </w:rPr>
+        <w:t>toolpak</w:t>
+      </w:r>
+      <w:proofErr w:type="spellEnd"/>
+      <w:r>
+        <w:rPr>
+          <w:rFonts w:ascii="Times New Roman" w:hAnsi="Times New Roman" w:cs="Times New Roman"/>
+          <w:sz w:val="24"/>
+          <w:szCs w:val="24"/>
+        </w:rPr>
+        <w:t xml:space="preserve"> (instructions on how to do so here: </w:t>
       </w:r>
       <w:hyperlink r:id="rId11" w:history="1">
         <w:r>
@@ -2888,7 +2936,7 @@
         <w:sz w:val="24"/>
         <w:szCs w:val="24"/>
       </w:rPr>
-      <w:t>Excel Guide (use with Lab 1)</w:t>
+      <w:t>Excel Guide</w:t>
     </w:r>
   </w:p>
 </w:hdr>

</xml_diff>